<commit_message>
validations on all 3 forms have been added
</commit_message>
<xml_diff>
--- a/backend/FormatoISOAbasBienServ.docx
+++ b/backend/FormatoISOAbasBienServ.docx
@@ -475,6 +475,8 @@
               <w:spacing w:after="160" w:line="259" w:lineRule="auto"/>
               <w:rPr>
                 <w:rFonts w:ascii="Arial" w:eastAsia="Times New Roman" w:hAnsi="Arial" w:cs="Arial"/>
+                <w:i/>
+                <w:iCs/>
                 <w:sz w:val="24"/>
                 <w:szCs w:val="24"/>
                 <w:lang w:eastAsia="es-NI"/>
@@ -483,8 +485,10 @@
             <w:r>
               <w:rPr>
                 <w:rFonts w:ascii="Arial" w:eastAsia="Times New Roman" w:hAnsi="Arial" w:cs="Arial"/>
-                <w:sz w:val="24"/>
-                <w:szCs w:val="24"/>
+                <w:i/>
+                <w:iCs/>
+                <w:sz w:val="28"/>
+                <w:szCs w:val="28"/>
                 <w:lang w:eastAsia="es-NI"/>
               </w:rPr>
               <w:t>{</w:t>
@@ -493,8 +497,10 @@
             <w:r>
               <w:rPr>
                 <w:rFonts w:ascii="Arial" w:eastAsia="Times New Roman" w:hAnsi="Arial" w:cs="Arial"/>
-                <w:sz w:val="24"/>
-                <w:szCs w:val="24"/>
+                <w:i/>
+                <w:iCs/>
+                <w:sz w:val="28"/>
+                <w:szCs w:val="28"/>
                 <w:lang w:eastAsia="es-NI"/>
               </w:rPr>
               <w:t>bienServiciosList</w:t>
@@ -503,8 +509,10 @@
             <w:r>
               <w:rPr>
                 <w:rFonts w:ascii="Arial" w:eastAsia="Times New Roman" w:hAnsi="Arial" w:cs="Arial"/>
-                <w:sz w:val="24"/>
-                <w:szCs w:val="24"/>
+                <w:i/>
+                <w:iCs/>
+                <w:sz w:val="28"/>
+                <w:szCs w:val="28"/>
                 <w:lang w:eastAsia="es-NI"/>
               </w:rPr>
               <w:t>}</w:t>

</xml_diff>